<commit_message>
The lane keeping  ASIL Change from B to C
</commit_message>
<xml_diff>
--- a/Template_Files/03_FunctionalSafetyConcept_LaneAssistance_Template.docx
+++ b/Template_Files/03_FunctionalSafetyConcept_LaneAssistance_Template.docx
@@ -4102,6 +4102,10 @@
             <w:pPr>
               <w:widowControl w:val="0"/>
               <w:contextualSpacing w:val="0"/>
+              <w:rPr>
+                <w:rFonts w:hint="default"/>
+                <w:lang w:val="en-US"/>
+              </w:rPr>
             </w:pPr>
             <w:r>
               <w:rPr>
@@ -4112,7 +4116,19 @@
                 <w:strike w:val="0"/>
                 <w:rtl w:val="0"/>
               </w:rPr>
-              <w:t>The lane keeping assistance function is not limited in time duration which leads to misuse as an autonomous driving function</w:t>
+              <w:t>The lane keeping assistance function is not limited in time duration which leads to misuse as an autonomous driving</w:t>
+            </w:r>
+            <w:r>
+              <w:rPr>
+                <w:rFonts w:hint="default" w:cs="Arial"/>
+                <w:b w:val="0"/>
+                <w:i w:val="0"/>
+                <w:smallCaps w:val="0"/>
+                <w:strike w:val="0"/>
+                <w:rtl w:val="0"/>
+                <w:lang w:val="en-US"/>
+              </w:rPr>
+              <w:t>.</w:t>
             </w:r>
           </w:p>
         </w:tc>
@@ -5386,18 +5402,7 @@
                 <w:strike w:val="0"/>
                 <w:rtl w:val="0"/>
               </w:rPr>
-              <w:t>verify</w:t>
-            </w:r>
-            <w:r>
-              <w:rPr>
-                <w:rFonts w:hint="default" w:ascii="Arial" w:hAnsi="Arial" w:eastAsia="Arial" w:cs="Arial"/>
-                <w:b w:val="0"/>
-                <w:i w:val="0"/>
-                <w:smallCaps w:val="0"/>
-                <w:strike w:val="0"/>
-                <w:rtl w:val="0"/>
-              </w:rPr>
-              <w:t> that the safety requirement is met; when the torque amplitude crosses the limit,the lane assistance output is set to zero within the 50 ms fault tolerant time interval.</w:t>
+              <w:t>verify that the safety requirement is met; when the torque amplitude crosses the limit,the lane assistance output is set to zero within the 50 ms fault tolerant time interval.</w:t>
             </w:r>
           </w:p>
         </w:tc>
@@ -5517,9 +5522,37 @@
                 <w:strike w:val="0"/>
                 <w:rtl w:val="0"/>
               </w:rPr>
-              <w:t xml:space="preserve">or whatever value we end up choosing for the max torque </w:t>
-            </w:r>
-            <w:r>
+              <w:t>or whatever value we end up choosing for the max torque Frequency, we need to</w:t>
+            </w:r>
+            <w:r>
+              <w:rPr>
+                <w:rFonts w:hint="default" w:ascii="Arial" w:hAnsi="Arial" w:eastAsia="Arial" w:cs="Arial"/>
+                <w:b w:val="0"/>
+                <w:i w:val="0"/>
+                <w:smallCaps w:val="0"/>
+                <w:strike w:val="0"/>
+                <w:rtl w:val="0"/>
+              </w:rPr>
+              <w:t> validate that we chose a reasonable value. We would need to test how drivers react to different torque amplitudes and frequencies to prove that we chose an appropriate value.</w:t>
+            </w:r>
+          </w:p>
+        </w:tc>
+        <w:tc>
+          <w:tcPr>
+            <w:tcW w:w="4005" w:type="dxa"/>
+            <w:tcMar>
+              <w:top w:w="100" w:type="dxa"/>
+              <w:left w:w="100" w:type="dxa"/>
+              <w:bottom w:w="100" w:type="dxa"/>
+              <w:right w:w="100" w:type="dxa"/>
+            </w:tcMar>
+          </w:tcPr>
+          <w:p>
+            <w:pPr>
+              <w:widowControl w:val="0"/>
+              <w:shd w:val="clear" w:fill="auto"/>
+              <w:spacing w:line="240" w:lineRule="auto"/>
+              <w:contextualSpacing w:val="0"/>
               <w:rPr>
                 <w:rFonts w:ascii="Arial" w:hAnsi="Arial" w:eastAsia="Arial" w:cs="Arial"/>
                 <w:b w:val="0"/>
@@ -5528,8 +5561,7 @@
                 <w:strike w:val="0"/>
                 <w:rtl w:val="0"/>
               </w:rPr>
-              <w:t>Frequency, we need to</w:t>
-            </w:r>
+            </w:pPr>
             <w:r>
               <w:rPr>
                 <w:rFonts w:hint="default" w:ascii="Arial" w:hAnsi="Arial" w:eastAsia="Arial" w:cs="Arial"/>
@@ -5539,56 +5571,7 @@
                 <w:strike w:val="0"/>
                 <w:rtl w:val="0"/>
               </w:rPr>
-              <w:t> validate that we chose a reasonable value. We would need to test how drivers react to different torque amplitudes and frequencies to prove that we chose an appropriate value.</w:t>
-            </w:r>
-          </w:p>
-        </w:tc>
-        <w:tc>
-          <w:tcPr>
-            <w:tcW w:w="4005" w:type="dxa"/>
-            <w:tcMar>
-              <w:top w:w="100" w:type="dxa"/>
-              <w:left w:w="100" w:type="dxa"/>
-              <w:bottom w:w="100" w:type="dxa"/>
-              <w:right w:w="100" w:type="dxa"/>
-            </w:tcMar>
-          </w:tcPr>
-          <w:p>
-            <w:pPr>
-              <w:widowControl w:val="0"/>
-              <w:shd w:val="clear" w:fill="auto"/>
-              <w:spacing w:line="240" w:lineRule="auto"/>
-              <w:contextualSpacing w:val="0"/>
-              <w:rPr>
-                <w:rFonts w:ascii="Arial" w:hAnsi="Arial" w:eastAsia="Arial" w:cs="Arial"/>
-                <w:b w:val="0"/>
-                <w:i w:val="0"/>
-                <w:smallCaps w:val="0"/>
-                <w:strike w:val="0"/>
-                <w:rtl w:val="0"/>
-              </w:rPr>
-            </w:pPr>
-            <w:r>
-              <w:rPr>
-                <w:rFonts w:hint="default" w:ascii="Arial" w:hAnsi="Arial" w:eastAsia="Arial" w:cs="Arial"/>
-                <w:b w:val="0"/>
-                <w:i w:val="0"/>
-                <w:smallCaps w:val="0"/>
-                <w:strike w:val="0"/>
-                <w:rtl w:val="0"/>
-              </w:rPr>
-              <w:t>verify</w:t>
-            </w:r>
-            <w:r>
-              <w:rPr>
-                <w:rFonts w:hint="default" w:ascii="Arial" w:hAnsi="Arial" w:eastAsia="Arial" w:cs="Arial"/>
-                <w:b w:val="0"/>
-                <w:i w:val="0"/>
-                <w:smallCaps w:val="0"/>
-                <w:strike w:val="0"/>
-                <w:rtl w:val="0"/>
-              </w:rPr>
-              <w:t> that the safety requirement is met; when the torque Frequency</w:t>
+              <w:t>verify that the safety requirement is met; when the torque Frequency</w:t>
             </w:r>
             <w:r>
               <w:rPr>
@@ -5963,18 +5946,7 @@
                 <w:strike w:val="0"/>
                 <w:rtl w:val="0"/>
               </w:rPr>
-              <w:t>t</w:t>
-            </w:r>
-            <w:r>
-              <w:rPr>
-                <w:rFonts w:ascii="Arial" w:hAnsi="Arial" w:eastAsia="Arial" w:cs="Arial"/>
-                <w:b w:val="0"/>
-                <w:i w:val="0"/>
-                <w:smallCaps w:val="0"/>
-                <w:strike w:val="0"/>
-                <w:rtl w:val="0"/>
-              </w:rPr>
-              <w:t>he electronic power steering ECU shall ensure that the lane keeping assistance torque is applied for only Max_Duration</w:t>
+              <w:t>the electronic power steering ECU shall ensure that the lane keeping assistance torque is applied for only Max_Duration</w:t>
             </w:r>
           </w:p>
         </w:tc>
@@ -6003,7 +5975,7 @@
                 <w:rFonts w:hint="default"/>
                 <w:lang w:val="en-US"/>
               </w:rPr>
-              <w:t>C</w:t>
+              <w:t>B</w:t>
             </w:r>
           </w:p>
         </w:tc>
@@ -6034,6 +6006,8 @@
               </w:rPr>
               <w:t>500 ms</w:t>
             </w:r>
+            <w:bookmarkStart w:id="20" w:name="_GoBack"/>
+            <w:bookmarkEnd w:id="20"/>
           </w:p>
         </w:tc>
         <w:tc>
@@ -7326,8 +7300,6 @@
               </w:rPr>
               <w:t>X</w:t>
             </w:r>
-            <w:bookmarkStart w:id="20" w:name="_GoBack"/>
-            <w:bookmarkEnd w:id="20"/>
           </w:p>
         </w:tc>
         <w:tc>
@@ -7775,7 +7747,6 @@
                 <w:spacing w:val="0"/>
                 <w:sz w:val="21"/>
                 <w:szCs w:val="21"/>
-                <w:bdr w:val="none" w:color="auto" w:sz="0" w:space="0"/>
                 <w:shd w:val="clear" w:fill="FFFFFF"/>
               </w:rPr>
               <w:t> Turning a System Off</w:t>
@@ -8077,7 +8048,6 @@
                 <w:spacing w:val="0"/>
                 <w:sz w:val="21"/>
                 <w:szCs w:val="21"/>
-                <w:bdr w:val="none" w:color="auto" w:sz="0" w:space="0"/>
                 <w:shd w:val="clear" w:fill="FFFFFF"/>
               </w:rPr>
               <w:t> Turning a System Off</w:t>

</xml_diff>